<commit_message>
Update to the Specs
Updated with new UML diagrams and a few added things and taken away
things with some changes.
</commit_message>
<xml_diff>
--- a/Requirements Specification.docx
+++ b/Requirements Specification.docx
@@ -123,21 +123,12 @@
           <w:i/>
         </w:rPr>
       </w:pPr>
-      <w:proofErr w:type="gramStart"/>
       <w:r>
         <w:rPr>
           <w:rFonts w:ascii="Times New Roman" w:hAnsi="Times New Roman" w:cs="Times New Roman"/>
           <w:i/>
         </w:rPr>
-        <w:t>A clear problem definition.</w:t>
-      </w:r>
-      <w:proofErr w:type="gramEnd"/>
-      <w:r>
-        <w:rPr>
-          <w:rFonts w:ascii="Times New Roman" w:hAnsi="Times New Roman" w:cs="Times New Roman"/>
-          <w:i/>
-        </w:rPr>
-        <w:t xml:space="preserve"> State the requirements – what is required of the system? What must it accomplish or provid</w:t>
+        <w:t>A clear problem definition. State the requirements – what is required of the system? What must it accomplish or provid</w:t>
       </w:r>
       <w:r>
         <w:rPr>
@@ -166,23 +157,7 @@
           <w:rFonts w:ascii="Times New Roman" w:hAnsi="Times New Roman" w:cs="Times New Roman"/>
           <w:bCs/>
         </w:rPr>
-        <w:t xml:space="preserve">First the system must introduce the game asking the user if they know how to play and their name. The system must also show the </w:t>
-      </w:r>
-      <w:proofErr w:type="gramStart"/>
-      <w:r>
-        <w:rPr>
-          <w:rFonts w:ascii="Times New Roman" w:hAnsi="Times New Roman" w:cs="Times New Roman"/>
-          <w:bCs/>
-        </w:rPr>
-        <w:t>rules(</w:t>
-      </w:r>
-      <w:proofErr w:type="gramEnd"/>
-      <w:r>
-        <w:rPr>
-          <w:rFonts w:ascii="Times New Roman" w:hAnsi="Times New Roman" w:cs="Times New Roman"/>
-          <w:bCs/>
-        </w:rPr>
-        <w:t xml:space="preserve">possibly using switch statements to navigate). </w:t>
+        <w:t xml:space="preserve">First the system must introduce the game asking the user if they know how to play and their name. The system must also show the rules(possibly using switch statements to navigate). </w:t>
       </w:r>
       <w:r>
         <w:rPr>
@@ -218,7 +193,16 @@
           <w:bCs/>
         </w:rPr>
         <w:tab/>
-        <w:t>One definitely assumption that I am making is that I know how to code all of these things and put them together in order to make the game work. I don’t know if I know enough or will be able to code enough to make the functions of the wild cards work but hopefully I can learn and make the program work at least on the most basic level. I am also assuming that I will be able to use vectors properly so that the user can choose which card to play and then it will take that card out of their hand and play it on the deck. I am also assuming that I can easily decide which cards are which and I will be able to assign them properly because unlike a normal 52 card deck there are something like 102 cards in an Uno deck with only a few numbers and 4 colors, so that will also be a challenge, but I’m assuming that it will be similar to a 52 card deck… praying its not much different. I am probably making other assumptions as well but I think a lot of them have to do with my ability to code and see whether or not I will have the knowledge required to code this project. Shouldn’t be too bad.</w:t>
+        <w:t>One definite</w:t>
+      </w:r>
+      <w:bookmarkStart w:id="0" w:name="_GoBack"/>
+      <w:bookmarkEnd w:id="0"/>
+      <w:r>
+        <w:rPr>
+          <w:rFonts w:ascii="Times New Roman" w:hAnsi="Times New Roman" w:cs="Times New Roman"/>
+          <w:bCs/>
+        </w:rPr>
+        <w:t xml:space="preserve"> assumption that I am making is that I know how to code all of these things and put them together in order to make the game work. I don’t know if I know enough or will be able to code enough to make the functions of the wild cards work but hopefully I can learn and make the program work at least on the most basic level. I am also assuming that I will be able to use vectors properly so that the user can choose which card to play and then it will take that card out of their hand and play it on the deck. I am also assuming that I can easily decide which cards are which and I will be able to assign them properly because unlike a normal 52 card deck there are something like 102 cards in an Uno deck with only a few numbers and 4 colors, so that will also be a challenge, but I’m assuming that it will be similar to a 52 card deck… praying its not much different. I am probably making other assumptions as well but I think a lot of them have to do with my ability to code and see whether or not I will have the knowledge required to code this project. Shouldn’t be too bad.</w:t>
       </w:r>
     </w:p>
     <w:p>
@@ -249,21 +233,12 @@
           <w:i/>
         </w:rPr>
       </w:pPr>
-      <w:proofErr w:type="gramStart"/>
       <w:r>
         <w:rPr>
           <w:rFonts w:ascii="Times New Roman" w:hAnsi="Times New Roman" w:cs="Times New Roman"/>
           <w:i/>
         </w:rPr>
-        <w:t>The design of your project.</w:t>
-      </w:r>
-      <w:proofErr w:type="gramEnd"/>
-      <w:r>
-        <w:rPr>
-          <w:rFonts w:ascii="Times New Roman" w:hAnsi="Times New Roman" w:cs="Times New Roman"/>
-          <w:i/>
-        </w:rPr>
-        <w:t xml:space="preserve"> For instance, what classes, what properties, what behaviors, etc. will be required?</w:t>
+        <w:t>The design of your project. For instance, what classes, what properties, what behaviors, etc. will be required?</w:t>
       </w:r>
     </w:p>
     <w:p>
@@ -315,71 +290,893 @@
         <w:tab/>
         <w:t xml:space="preserve">I also think that I will need to have a way to shuffle and deal cards. Which I will use vectors and stacks for. I also will need to have switch statements for the rules and a lot of loops for the game and continuing the game until someone wins! </w:t>
       </w:r>
-      <w:bookmarkStart w:id="0" w:name="_GoBack"/>
-      <w:bookmarkEnd w:id="0"/>
     </w:p>
     <w:p>
       <w:pPr>
+        <w:widowControl w:val="0"/>
+        <w:autoSpaceDE w:val="0"/>
+        <w:autoSpaceDN w:val="0"/>
+        <w:adjustRightInd w:val="0"/>
+        <w:spacing w:after="240"/>
         <w:contextualSpacing/>
         <w:rPr>
           <w:rFonts w:ascii="Times New Roman" w:hAnsi="Times New Roman" w:cs="Times New Roman"/>
-        </w:rPr>
-      </w:pPr>
-      <w:r>
-        <w:rPr>
-          <w:rFonts w:ascii="Times New Roman" w:hAnsi="Times New Roman" w:cs="Times New Roman"/>
-          <w:noProof/>
+          <w:bCs/>
+        </w:rPr>
+      </w:pPr>
+      <w:r>
+        <w:rPr>
+          <w:rFonts w:ascii="Times New Roman" w:hAnsi="Times New Roman" w:cs="Times New Roman"/>
+          <w:bCs/>
         </w:rPr>
         <w:lastRenderedPageBreak/>
-        <w:drawing>
-          <wp:inline distT="0" distB="0" distL="0" distR="0">
-            <wp:extent cx="5943600" cy="7912100"/>
-            <wp:effectExtent l="0" t="0" r="0" b="12700"/>
-            <wp:docPr id="1" name="Picture 1" descr="Macintosh HD:Users:kathleenlevi:Library:Containers:com.apple.mail:Data:Library:Mail Downloads:5E4C172B-3536-4E7E-AFC9-AE12C0105E7A:FullSizeRender.jpg"/>
-            <wp:cNvGraphicFramePr>
-              <a:graphicFrameLocks xmlns:a="http://schemas.openxmlformats.org/drawingml/2006/main" noChangeAspect="1"/>
-            </wp:cNvGraphicFramePr>
-            <a:graphic xmlns:a="http://schemas.openxmlformats.org/drawingml/2006/main">
-              <a:graphicData uri="http://schemas.openxmlformats.org/drawingml/2006/picture">
-                <pic:pic xmlns:pic="http://schemas.openxmlformats.org/drawingml/2006/picture">
-                  <pic:nvPicPr>
-                    <pic:cNvPr id="0" name="Picture 1" descr="Macintosh HD:Users:kathleenlevi:Library:Containers:com.apple.mail:Data:Library:Mail Downloads:5E4C172B-3536-4E7E-AFC9-AE12C0105E7A:FullSizeRender.jpg"/>
-                    <pic:cNvPicPr>
-                      <a:picLocks noChangeAspect="1" noChangeArrowheads="1"/>
-                    </pic:cNvPicPr>
-                  </pic:nvPicPr>
-                  <pic:blipFill>
-                    <a:blip r:embed="rId5">
-                      <a:extLst>
-                        <a:ext uri="{28A0092B-C50C-407E-A947-70E740481C1C}">
-                          <a14:useLocalDpi xmlns:a14="http://schemas.microsoft.com/office/drawing/2010/main" val="0"/>
-                        </a:ext>
-                      </a:extLst>
-                    </a:blip>
-                    <a:srcRect/>
-                    <a:stretch>
-                      <a:fillRect/>
-                    </a:stretch>
-                  </pic:blipFill>
-                  <pic:spPr bwMode="auto">
-                    <a:xfrm>
-                      <a:off x="0" y="0"/>
-                      <a:ext cx="5943600" cy="7912100"/>
-                    </a:xfrm>
-                    <a:prstGeom prst="rect">
-                      <a:avLst/>
-                    </a:prstGeom>
-                    <a:noFill/>
-                    <a:ln>
-                      <a:noFill/>
-                    </a:ln>
-                  </pic:spPr>
-                </pic:pic>
-              </a:graphicData>
-            </a:graphic>
-          </wp:inline>
-        </w:drawing>
-      </w:r>
+        <w:t>Kathleen Levi</w:t>
+      </w:r>
+    </w:p>
+    <w:p>
+      <w:pPr>
+        <w:widowControl w:val="0"/>
+        <w:autoSpaceDE w:val="0"/>
+        <w:autoSpaceDN w:val="0"/>
+        <w:adjustRightInd w:val="0"/>
+        <w:spacing w:after="240"/>
+        <w:contextualSpacing/>
+        <w:rPr>
+          <w:rFonts w:ascii="Times New Roman" w:hAnsi="Times New Roman" w:cs="Times New Roman"/>
+          <w:bCs/>
+        </w:rPr>
+      </w:pPr>
+      <w:r>
+        <w:rPr>
+          <w:rFonts w:ascii="Times New Roman" w:hAnsi="Times New Roman" w:cs="Times New Roman"/>
+          <w:bCs/>
+        </w:rPr>
+        <w:t>Dr. Tucker</w:t>
+      </w:r>
+    </w:p>
+    <w:p>
+      <w:pPr>
+        <w:widowControl w:val="0"/>
+        <w:autoSpaceDE w:val="0"/>
+        <w:autoSpaceDN w:val="0"/>
+        <w:adjustRightInd w:val="0"/>
+        <w:spacing w:after="240"/>
+        <w:contextualSpacing/>
+        <w:rPr>
+          <w:rFonts w:ascii="Times New Roman" w:hAnsi="Times New Roman" w:cs="Times New Roman"/>
+          <w:bCs/>
+        </w:rPr>
+      </w:pPr>
+      <w:r>
+        <w:rPr>
+          <w:rFonts w:ascii="Times New Roman" w:hAnsi="Times New Roman" w:cs="Times New Roman"/>
+          <w:bCs/>
+        </w:rPr>
+        <w:t>CS- 172</w:t>
+      </w:r>
+    </w:p>
+    <w:p>
+      <w:pPr>
+        <w:widowControl w:val="0"/>
+        <w:autoSpaceDE w:val="0"/>
+        <w:autoSpaceDN w:val="0"/>
+        <w:adjustRightInd w:val="0"/>
+        <w:spacing w:after="240"/>
+        <w:contextualSpacing/>
+        <w:rPr>
+          <w:rFonts w:ascii="Times New Roman" w:hAnsi="Times New Roman" w:cs="Times New Roman"/>
+          <w:bCs/>
+        </w:rPr>
+      </w:pPr>
+      <w:r>
+        <w:rPr>
+          <w:rFonts w:ascii="Times New Roman" w:hAnsi="Times New Roman" w:cs="Times New Roman"/>
+          <w:bCs/>
+        </w:rPr>
+        <w:t>23 June 2015</w:t>
+      </w:r>
+    </w:p>
+    <w:p>
+      <w:pPr>
+        <w:widowControl w:val="0"/>
+        <w:autoSpaceDE w:val="0"/>
+        <w:autoSpaceDN w:val="0"/>
+        <w:adjustRightInd w:val="0"/>
+        <w:spacing w:after="240"/>
+        <w:contextualSpacing/>
+        <w:jc w:val="center"/>
+        <w:rPr>
+          <w:rFonts w:ascii="Times New Roman" w:hAnsi="Times New Roman" w:cs="Times New Roman"/>
+          <w:bCs/>
+        </w:rPr>
+      </w:pPr>
+      <w:r>
+        <w:rPr>
+          <w:rFonts w:ascii="Times New Roman" w:hAnsi="Times New Roman" w:cs="Times New Roman"/>
+          <w:bCs/>
+        </w:rPr>
+        <w:t>Updated</w:t>
+      </w:r>
+      <w:r>
+        <w:rPr>
+          <w:rFonts w:ascii="Times New Roman" w:hAnsi="Times New Roman" w:cs="Times New Roman"/>
+          <w:bCs/>
+        </w:rPr>
+        <w:t xml:space="preserve"> Requirements</w:t>
+      </w:r>
+      <w:r>
+        <w:rPr>
+          <w:rFonts w:ascii="Times New Roman" w:hAnsi="Times New Roman" w:cs="Times New Roman"/>
+          <w:bCs/>
+        </w:rPr>
+        <w:t xml:space="preserve"> Spec</w:t>
+      </w:r>
+      <w:r>
+        <w:rPr>
+          <w:rFonts w:ascii="Times New Roman" w:hAnsi="Times New Roman" w:cs="Times New Roman"/>
+          <w:bCs/>
+        </w:rPr>
+        <w:t>ification</w:t>
+      </w:r>
+    </w:p>
+    <w:p>
+      <w:pPr>
+        <w:widowControl w:val="0"/>
+        <w:autoSpaceDE w:val="0"/>
+        <w:autoSpaceDN w:val="0"/>
+        <w:adjustRightInd w:val="0"/>
+        <w:spacing w:after="240"/>
+        <w:contextualSpacing/>
+        <w:jc w:val="center"/>
+        <w:rPr>
+          <w:rFonts w:ascii="Times New Roman" w:hAnsi="Times New Roman" w:cs="Times New Roman"/>
+          <w:bCs/>
+          <w:i/>
+        </w:rPr>
+      </w:pPr>
+      <w:r>
+        <w:rPr>
+          <w:rFonts w:ascii="Times New Roman" w:hAnsi="Times New Roman" w:cs="Times New Roman"/>
+          <w:bCs/>
+          <w:i/>
+        </w:rPr>
+        <w:t>Did you change the design along the way? Did you add/ remove features?</w:t>
+      </w:r>
+    </w:p>
+    <w:p>
+      <w:pPr>
+        <w:widowControl w:val="0"/>
+        <w:autoSpaceDE w:val="0"/>
+        <w:autoSpaceDN w:val="0"/>
+        <w:adjustRightInd w:val="0"/>
+        <w:spacing w:after="240"/>
+        <w:ind w:firstLine="720"/>
+        <w:contextualSpacing/>
+        <w:rPr>
+          <w:rFonts w:ascii="Times New Roman" w:hAnsi="Times New Roman" w:cs="Times New Roman"/>
+          <w:bCs/>
+        </w:rPr>
+      </w:pPr>
+      <w:r>
+        <w:rPr>
+          <w:rFonts w:ascii="Times New Roman" w:hAnsi="Times New Roman" w:cs="Times New Roman"/>
+          <w:bCs/>
+        </w:rPr>
+        <w:t>I definitely changed my design along the way as I have been making changes and adding classes and adding/ removing other features. I realized as I was creating my program that I had a lot of functions, some that could be implemented into a header file like for the welcome section that defines the rules so now in the main function its all a short few words rather than a whole bunch of functi</w:t>
+      </w:r>
+      <w:r>
+        <w:rPr>
+          <w:rFonts w:ascii="Times New Roman" w:hAnsi="Times New Roman" w:cs="Times New Roman"/>
+          <w:bCs/>
+        </w:rPr>
+        <w:t>ons.</w:t>
+      </w:r>
+    </w:p>
+    <w:p>
+      <w:pPr>
+        <w:widowControl w:val="0"/>
+        <w:autoSpaceDE w:val="0"/>
+        <w:autoSpaceDN w:val="0"/>
+        <w:adjustRightInd w:val="0"/>
+        <w:spacing w:after="240"/>
+        <w:ind w:firstLine="720"/>
+        <w:contextualSpacing/>
+        <w:rPr>
+          <w:rFonts w:ascii="Times New Roman" w:hAnsi="Times New Roman" w:cs="Times New Roman"/>
+          <w:bCs/>
+        </w:rPr>
+      </w:pPr>
+      <w:r>
+        <w:rPr>
+          <w:rFonts w:ascii="Times New Roman" w:hAnsi="Times New Roman" w:cs="Times New Roman"/>
+          <w:bCs/>
+        </w:rPr>
+        <w:t>I also switched the cards vector form a private to public so that I could clear it later in the code, which mad some of the code easier as well. I also added the Welcome class that has all of the functions for the rules involved. Lastly I added the Stack class so that I could use stacks in the code as the draw pile by just popping the first element off of the stack in the shuffled deck.</w:t>
+      </w:r>
+    </w:p>
+    <w:p>
+      <w:pPr>
+        <w:widowControl w:val="0"/>
+        <w:autoSpaceDE w:val="0"/>
+        <w:autoSpaceDN w:val="0"/>
+        <w:adjustRightInd w:val="0"/>
+        <w:spacing w:after="240"/>
+        <w:ind w:firstLine="720"/>
+        <w:contextualSpacing/>
+        <w:rPr>
+          <w:rFonts w:ascii="Times New Roman" w:hAnsi="Times New Roman" w:cs="Times New Roman"/>
+          <w:bCs/>
+        </w:rPr>
+      </w:pPr>
+      <w:r>
+        <w:rPr>
+          <w:rFonts w:ascii="Times New Roman" w:hAnsi="Times New Roman" w:cs="Times New Roman"/>
+          <w:bCs/>
+        </w:rPr>
+        <w:t xml:space="preserve">I also wasn’t thinking about the functions I would use </w:t>
+      </w:r>
+      <w:r>
+        <w:rPr>
+          <w:rFonts w:ascii="Times New Roman" w:hAnsi="Times New Roman" w:cs="Times New Roman"/>
+          <w:bCs/>
+        </w:rPr>
+        <w:t xml:space="preserve">in my code, it was silly of me to think that I would put all of my code in main, that would have been a lot of code. I put a lot of the code in functions as well and using loops was extremely helpful as well so that I wouldn’t have dead ends in my code. I also got rid of the high scores text file and just had one being saved each time someone starts a new game. </w:t>
+      </w:r>
+    </w:p>
+    <w:p>
+      <w:pPr>
+        <w:widowControl w:val="0"/>
+        <w:autoSpaceDE w:val="0"/>
+        <w:autoSpaceDN w:val="0"/>
+        <w:adjustRightInd w:val="0"/>
+        <w:spacing w:after="240"/>
+        <w:contextualSpacing/>
+        <w:rPr>
+          <w:rFonts w:ascii="Times New Roman" w:hAnsi="Times New Roman" w:cs="Times New Roman"/>
+          <w:bCs/>
+        </w:rPr>
+      </w:pPr>
+    </w:p>
+    <w:tbl>
+      <w:tblPr>
+        <w:tblStyle w:val="TableGrid"/>
+        <w:tblW w:w="0" w:type="auto"/>
+        <w:tblLook w:val="04A0" w:firstRow="1" w:lastRow="0" w:firstColumn="1" w:lastColumn="0" w:noHBand="0" w:noVBand="1"/>
+      </w:tblPr>
+      <w:tblGrid>
+        <w:gridCol w:w="9576"/>
+      </w:tblGrid>
+      <w:tr>
+        <w:tc>
+          <w:tcPr>
+            <w:tcW w:w="9576" w:type="dxa"/>
+          </w:tcPr>
+          <w:p>
+            <w:pPr>
+              <w:contextualSpacing/>
+              <w:jc w:val="center"/>
+              <w:rPr>
+                <w:rFonts w:ascii="Times New Roman" w:hAnsi="Times New Roman" w:cs="Times New Roman"/>
+                <w:b/>
+              </w:rPr>
+            </w:pPr>
+            <w:r>
+              <w:rPr>
+                <w:rFonts w:ascii="Times New Roman" w:hAnsi="Times New Roman" w:cs="Times New Roman"/>
+                <w:b/>
+              </w:rPr>
+              <w:t>Player</w:t>
+            </w:r>
+          </w:p>
+        </w:tc>
+      </w:tr>
+      <w:tr>
+        <w:tc>
+          <w:tcPr>
+            <w:tcW w:w="9576" w:type="dxa"/>
+          </w:tcPr>
+          <w:p>
+            <w:pPr>
+              <w:pStyle w:val="ListParagraph"/>
+              <w:numPr>
+                <w:ilvl w:val="0"/>
+                <w:numId w:val="1"/>
+              </w:numPr>
+              <w:rPr>
+                <w:rFonts w:ascii="Times New Roman" w:hAnsi="Times New Roman" w:cs="Times New Roman"/>
+              </w:rPr>
+            </w:pPr>
+            <w:r>
+              <w:rPr>
+                <w:rFonts w:ascii="Times New Roman" w:hAnsi="Times New Roman" w:cs="Times New Roman"/>
+              </w:rPr>
+              <w:t>name string</w:t>
+            </w:r>
+          </w:p>
+          <w:p>
+            <w:pPr>
+              <w:pStyle w:val="ListParagraph"/>
+              <w:numPr>
+                <w:ilvl w:val="0"/>
+                <w:numId w:val="1"/>
+              </w:numPr>
+              <w:rPr>
+                <w:rFonts w:ascii="Times New Roman" w:hAnsi="Times New Roman" w:cs="Times New Roman"/>
+              </w:rPr>
+            </w:pPr>
+            <w:r>
+              <w:rPr>
+                <w:rFonts w:ascii="Times New Roman" w:hAnsi="Times New Roman" w:cs="Times New Roman"/>
+              </w:rPr>
+              <w:t>score int</w:t>
+            </w:r>
+          </w:p>
+        </w:tc>
+      </w:tr>
+      <w:tr>
+        <w:trPr>
+          <w:trHeight w:val="2753"/>
+        </w:trPr>
+        <w:tc>
+          <w:tcPr>
+            <w:tcW w:w="9576" w:type="dxa"/>
+          </w:tcPr>
+          <w:p>
+            <w:pPr>
+              <w:pStyle w:val="ListParagraph"/>
+              <w:numPr>
+                <w:ilvl w:val="0"/>
+                <w:numId w:val="3"/>
+              </w:numPr>
+              <w:rPr>
+                <w:rFonts w:ascii="Times New Roman" w:hAnsi="Times New Roman" w:cs="Times New Roman"/>
+              </w:rPr>
+            </w:pPr>
+            <w:r>
+              <w:rPr>
+                <w:rFonts w:ascii="Times New Roman" w:hAnsi="Times New Roman" w:cs="Times New Roman"/>
+              </w:rPr>
+              <w:t>cards vector&lt;int&gt;</w:t>
+            </w:r>
+          </w:p>
+          <w:p>
+            <w:pPr>
+              <w:pStyle w:val="ListParagraph"/>
+              <w:numPr>
+                <w:ilvl w:val="0"/>
+                <w:numId w:val="3"/>
+              </w:numPr>
+              <w:rPr>
+                <w:rFonts w:ascii="Times New Roman" w:hAnsi="Times New Roman" w:cs="Times New Roman"/>
+              </w:rPr>
+            </w:pPr>
+            <w:r>
+              <w:rPr>
+                <w:rFonts w:ascii="Times New Roman" w:hAnsi="Times New Roman" w:cs="Times New Roman"/>
+              </w:rPr>
+              <w:t>Player (string name, int score)</w:t>
+            </w:r>
+          </w:p>
+          <w:p>
+            <w:pPr>
+              <w:pStyle w:val="ListParagraph"/>
+              <w:numPr>
+                <w:ilvl w:val="0"/>
+                <w:numId w:val="3"/>
+              </w:numPr>
+              <w:rPr>
+                <w:rFonts w:ascii="Times New Roman" w:hAnsi="Times New Roman" w:cs="Times New Roman"/>
+              </w:rPr>
+            </w:pPr>
+            <w:r>
+              <w:rPr>
+                <w:rFonts w:ascii="Times New Roman" w:hAnsi="Times New Roman" w:cs="Times New Roman"/>
+              </w:rPr>
+              <w:t>setName (string name) void</w:t>
+            </w:r>
+          </w:p>
+          <w:p>
+            <w:pPr>
+              <w:pStyle w:val="ListParagraph"/>
+              <w:numPr>
+                <w:ilvl w:val="0"/>
+                <w:numId w:val="3"/>
+              </w:numPr>
+              <w:rPr>
+                <w:rFonts w:ascii="Times New Roman" w:hAnsi="Times New Roman" w:cs="Times New Roman"/>
+              </w:rPr>
+            </w:pPr>
+            <w:r>
+              <w:rPr>
+                <w:rFonts w:ascii="Times New Roman" w:hAnsi="Times New Roman" w:cs="Times New Roman"/>
+              </w:rPr>
+              <w:t>getName() string</w:t>
+            </w:r>
+          </w:p>
+          <w:p>
+            <w:pPr>
+              <w:pStyle w:val="ListParagraph"/>
+              <w:numPr>
+                <w:ilvl w:val="0"/>
+                <w:numId w:val="3"/>
+              </w:numPr>
+              <w:rPr>
+                <w:rFonts w:ascii="Times New Roman" w:hAnsi="Times New Roman" w:cs="Times New Roman"/>
+              </w:rPr>
+            </w:pPr>
+            <w:r>
+              <w:rPr>
+                <w:rFonts w:ascii="Times New Roman" w:hAnsi="Times New Roman" w:cs="Times New Roman"/>
+              </w:rPr>
+              <w:t>getScore() int</w:t>
+            </w:r>
+          </w:p>
+          <w:p>
+            <w:pPr>
+              <w:pStyle w:val="ListParagraph"/>
+              <w:numPr>
+                <w:ilvl w:val="0"/>
+                <w:numId w:val="3"/>
+              </w:numPr>
+              <w:rPr>
+                <w:rFonts w:ascii="Times New Roman" w:hAnsi="Times New Roman" w:cs="Times New Roman"/>
+              </w:rPr>
+            </w:pPr>
+            <w:r>
+              <w:rPr>
+                <w:rFonts w:ascii="Times New Roman" w:hAnsi="Times New Roman" w:cs="Times New Roman"/>
+              </w:rPr>
+              <w:t>changeScore (int NewScore) void</w:t>
+            </w:r>
+          </w:p>
+          <w:p>
+            <w:pPr>
+              <w:pStyle w:val="ListParagraph"/>
+              <w:numPr>
+                <w:ilvl w:val="0"/>
+                <w:numId w:val="3"/>
+              </w:numPr>
+              <w:rPr>
+                <w:rFonts w:ascii="Times New Roman" w:hAnsi="Times New Roman" w:cs="Times New Roman"/>
+              </w:rPr>
+            </w:pPr>
+            <w:r>
+              <w:rPr>
+                <w:rFonts w:ascii="Times New Roman" w:hAnsi="Times New Roman" w:cs="Times New Roman"/>
+              </w:rPr>
+              <w:t>addCard (int cards) void</w:t>
+            </w:r>
+          </w:p>
+          <w:p>
+            <w:pPr>
+              <w:pStyle w:val="ListParagraph"/>
+              <w:numPr>
+                <w:ilvl w:val="0"/>
+                <w:numId w:val="3"/>
+              </w:numPr>
+              <w:rPr>
+                <w:rFonts w:ascii="Times New Roman" w:hAnsi="Times New Roman" w:cs="Times New Roman"/>
+              </w:rPr>
+            </w:pPr>
+            <w:r>
+              <w:rPr>
+                <w:rFonts w:ascii="Times New Roman" w:hAnsi="Times New Roman" w:cs="Times New Roman"/>
+              </w:rPr>
+              <w:t>subCard (int cards) void’</w:t>
+            </w:r>
+          </w:p>
+          <w:p>
+            <w:pPr>
+              <w:pStyle w:val="ListParagraph"/>
+              <w:numPr>
+                <w:ilvl w:val="0"/>
+                <w:numId w:val="3"/>
+              </w:numPr>
+              <w:rPr>
+                <w:rFonts w:ascii="Times New Roman" w:hAnsi="Times New Roman" w:cs="Times New Roman"/>
+              </w:rPr>
+            </w:pPr>
+            <w:r>
+              <w:rPr>
+                <w:rFonts w:ascii="Times New Roman" w:hAnsi="Times New Roman" w:cs="Times New Roman"/>
+              </w:rPr>
+              <w:t>getCards() vector&lt;int&gt;</w:t>
+            </w:r>
+          </w:p>
+        </w:tc>
+      </w:tr>
+    </w:tbl>
+    <w:p>
+      <w:pPr>
+        <w:contextualSpacing/>
+        <w:jc w:val="center"/>
+        <w:rPr>
+          <w:rFonts w:ascii="Times New Roman" w:hAnsi="Times New Roman" w:cs="Times New Roman"/>
+        </w:rPr>
+      </w:pPr>
+    </w:p>
+    <w:tbl>
+      <w:tblPr>
+        <w:tblStyle w:val="TableGrid"/>
+        <w:tblW w:w="0" w:type="auto"/>
+        <w:tblLook w:val="04A0" w:firstRow="1" w:lastRow="0" w:firstColumn="1" w:lastColumn="0" w:noHBand="0" w:noVBand="1"/>
+      </w:tblPr>
+      <w:tblGrid>
+        <w:gridCol w:w="9576"/>
+      </w:tblGrid>
+      <w:tr>
+        <w:tc>
+          <w:tcPr>
+            <w:tcW w:w="9576" w:type="dxa"/>
+          </w:tcPr>
+          <w:p>
+            <w:pPr>
+              <w:contextualSpacing/>
+              <w:jc w:val="center"/>
+              <w:rPr>
+                <w:rFonts w:ascii="Times New Roman" w:hAnsi="Times New Roman" w:cs="Times New Roman"/>
+                <w:b/>
+              </w:rPr>
+            </w:pPr>
+            <w:r>
+              <w:rPr>
+                <w:rFonts w:ascii="Times New Roman" w:hAnsi="Times New Roman" w:cs="Times New Roman"/>
+                <w:b/>
+              </w:rPr>
+              <w:t>Welcome</w:t>
+            </w:r>
+          </w:p>
+        </w:tc>
+      </w:tr>
+      <w:tr>
+        <w:tc>
+          <w:tcPr>
+            <w:tcW w:w="9576" w:type="dxa"/>
+          </w:tcPr>
+          <w:p>
+            <w:pPr>
+              <w:pStyle w:val="ListParagraph"/>
+              <w:numPr>
+                <w:ilvl w:val="0"/>
+                <w:numId w:val="5"/>
+              </w:numPr>
+              <w:rPr>
+                <w:rFonts w:ascii="Times New Roman" w:hAnsi="Times New Roman" w:cs="Times New Roman"/>
+              </w:rPr>
+            </w:pPr>
+            <w:r>
+              <w:rPr>
+                <w:rFonts w:ascii="Times New Roman" w:hAnsi="Times New Roman" w:cs="Times New Roman"/>
+              </w:rPr>
+              <w:t>Intro() void</w:t>
+            </w:r>
+          </w:p>
+          <w:p>
+            <w:pPr>
+              <w:pStyle w:val="ListParagraph"/>
+              <w:numPr>
+                <w:ilvl w:val="0"/>
+                <w:numId w:val="5"/>
+              </w:numPr>
+              <w:rPr>
+                <w:rFonts w:ascii="Times New Roman" w:hAnsi="Times New Roman" w:cs="Times New Roman"/>
+              </w:rPr>
+            </w:pPr>
+            <w:r>
+              <w:rPr>
+                <w:rFonts w:ascii="Times New Roman" w:hAnsi="Times New Roman" w:cs="Times New Roman"/>
+              </w:rPr>
+              <w:t>ObjectOfTheGame() void</w:t>
+            </w:r>
+          </w:p>
+          <w:p>
+            <w:pPr>
+              <w:pStyle w:val="ListParagraph"/>
+              <w:numPr>
+                <w:ilvl w:val="0"/>
+                <w:numId w:val="5"/>
+              </w:numPr>
+              <w:rPr>
+                <w:rFonts w:ascii="Times New Roman" w:hAnsi="Times New Roman" w:cs="Times New Roman"/>
+              </w:rPr>
+            </w:pPr>
+            <w:r>
+              <w:rPr>
+                <w:rFonts w:ascii="Times New Roman" w:hAnsi="Times New Roman" w:cs="Times New Roman"/>
+              </w:rPr>
+              <w:t>HowToPlay() void</w:t>
+            </w:r>
+          </w:p>
+          <w:p>
+            <w:pPr>
+              <w:pStyle w:val="ListParagraph"/>
+              <w:numPr>
+                <w:ilvl w:val="0"/>
+                <w:numId w:val="5"/>
+              </w:numPr>
+              <w:rPr>
+                <w:rFonts w:ascii="Times New Roman" w:hAnsi="Times New Roman" w:cs="Times New Roman"/>
+              </w:rPr>
+            </w:pPr>
+            <w:r>
+              <w:rPr>
+                <w:rFonts w:ascii="Times New Roman" w:hAnsi="Times New Roman" w:cs="Times New Roman"/>
+              </w:rPr>
+              <w:t>FunctionsOfActionCards() void</w:t>
+            </w:r>
+          </w:p>
+          <w:p>
+            <w:pPr>
+              <w:pStyle w:val="ListParagraph"/>
+              <w:numPr>
+                <w:ilvl w:val="0"/>
+                <w:numId w:val="5"/>
+              </w:numPr>
+              <w:rPr>
+                <w:rFonts w:ascii="Times New Roman" w:hAnsi="Times New Roman" w:cs="Times New Roman"/>
+              </w:rPr>
+            </w:pPr>
+            <w:r>
+              <w:rPr>
+                <w:rFonts w:ascii="Times New Roman" w:hAnsi="Times New Roman" w:cs="Times New Roman"/>
+              </w:rPr>
+              <w:t>GoingOut() void</w:t>
+            </w:r>
+          </w:p>
+          <w:p>
+            <w:pPr>
+              <w:pStyle w:val="ListParagraph"/>
+              <w:numPr>
+                <w:ilvl w:val="0"/>
+                <w:numId w:val="5"/>
+              </w:numPr>
+              <w:rPr>
+                <w:rFonts w:ascii="Times New Roman" w:hAnsi="Times New Roman" w:cs="Times New Roman"/>
+              </w:rPr>
+            </w:pPr>
+            <w:r>
+              <w:rPr>
+                <w:rFonts w:ascii="Times New Roman" w:hAnsi="Times New Roman" w:cs="Times New Roman"/>
+              </w:rPr>
+              <w:t>Scoring() void</w:t>
+            </w:r>
+          </w:p>
+          <w:p>
+            <w:pPr>
+              <w:pStyle w:val="ListParagraph"/>
+              <w:numPr>
+                <w:ilvl w:val="0"/>
+                <w:numId w:val="5"/>
+              </w:numPr>
+              <w:rPr>
+                <w:rFonts w:ascii="Times New Roman" w:hAnsi="Times New Roman" w:cs="Times New Roman"/>
+              </w:rPr>
+            </w:pPr>
+            <w:r>
+              <w:rPr>
+                <w:rFonts w:ascii="Times New Roman" w:hAnsi="Times New Roman" w:cs="Times New Roman"/>
+              </w:rPr>
+              <w:t>WinningTheGame() void</w:t>
+            </w:r>
+          </w:p>
+        </w:tc>
+      </w:tr>
+    </w:tbl>
+    <w:p>
+      <w:pPr>
+        <w:contextualSpacing/>
+        <w:rPr>
+          <w:rFonts w:ascii="Times New Roman" w:hAnsi="Times New Roman" w:cs="Times New Roman"/>
+        </w:rPr>
+      </w:pPr>
+    </w:p>
+    <w:tbl>
+      <w:tblPr>
+        <w:tblStyle w:val="TableGrid"/>
+        <w:tblW w:w="0" w:type="auto"/>
+        <w:tblLook w:val="04A0" w:firstRow="1" w:lastRow="0" w:firstColumn="1" w:lastColumn="0" w:noHBand="0" w:noVBand="1"/>
+      </w:tblPr>
+      <w:tblGrid>
+        <w:gridCol w:w="9576"/>
+      </w:tblGrid>
+      <w:tr>
+        <w:tc>
+          <w:tcPr>
+            <w:tcW w:w="9576" w:type="dxa"/>
+          </w:tcPr>
+          <w:p>
+            <w:pPr>
+              <w:contextualSpacing/>
+              <w:jc w:val="center"/>
+              <w:rPr>
+                <w:rFonts w:ascii="Times New Roman" w:hAnsi="Times New Roman" w:cs="Times New Roman"/>
+                <w:b/>
+              </w:rPr>
+            </w:pPr>
+            <w:r>
+              <w:rPr>
+                <w:rFonts w:ascii="Times New Roman" w:hAnsi="Times New Roman" w:cs="Times New Roman"/>
+                <w:b/>
+              </w:rPr>
+              <w:t>Stack</w:t>
+            </w:r>
+          </w:p>
+        </w:tc>
+      </w:tr>
+      <w:tr>
+        <w:tc>
+          <w:tcPr>
+            <w:tcW w:w="9576" w:type="dxa"/>
+          </w:tcPr>
+          <w:p>
+            <w:pPr>
+              <w:pStyle w:val="ListParagraph"/>
+              <w:numPr>
+                <w:ilvl w:val="0"/>
+                <w:numId w:val="1"/>
+              </w:numPr>
+              <w:rPr>
+                <w:rFonts w:ascii="Times New Roman" w:hAnsi="Times New Roman" w:cs="Times New Roman"/>
+              </w:rPr>
+            </w:pPr>
+            <w:r>
+              <w:rPr>
+                <w:rFonts w:ascii="Times New Roman" w:hAnsi="Times New Roman" w:cs="Times New Roman"/>
+              </w:rPr>
+              <w:t>size int</w:t>
+            </w:r>
+          </w:p>
+          <w:p>
+            <w:pPr>
+              <w:pStyle w:val="ListParagraph"/>
+              <w:numPr>
+                <w:ilvl w:val="0"/>
+                <w:numId w:val="1"/>
+              </w:numPr>
+              <w:rPr>
+                <w:rFonts w:ascii="Times New Roman" w:hAnsi="Times New Roman" w:cs="Times New Roman"/>
+              </w:rPr>
+            </w:pPr>
+            <w:r>
+              <w:rPr>
+                <w:rFonts w:ascii="Times New Roman" w:hAnsi="Times New Roman" w:cs="Times New Roman"/>
+              </w:rPr>
+              <w:t>elements[200] T</w:t>
+            </w:r>
+          </w:p>
+        </w:tc>
+      </w:tr>
+      <w:tr>
+        <w:tc>
+          <w:tcPr>
+            <w:tcW w:w="9576" w:type="dxa"/>
+          </w:tcPr>
+          <w:p>
+            <w:pPr>
+              <w:pStyle w:val="ListParagraph"/>
+              <w:numPr>
+                <w:ilvl w:val="0"/>
+                <w:numId w:val="4"/>
+              </w:numPr>
+              <w:rPr>
+                <w:rFonts w:ascii="Times New Roman" w:hAnsi="Times New Roman" w:cs="Times New Roman"/>
+              </w:rPr>
+            </w:pPr>
+            <w:r>
+              <w:rPr>
+                <w:rFonts w:ascii="Times New Roman" w:hAnsi="Times New Roman" w:cs="Times New Roman"/>
+              </w:rPr>
+              <w:t>Stack()</w:t>
+            </w:r>
+          </w:p>
+          <w:p>
+            <w:pPr>
+              <w:pStyle w:val="ListParagraph"/>
+              <w:numPr>
+                <w:ilvl w:val="0"/>
+                <w:numId w:val="4"/>
+              </w:numPr>
+              <w:rPr>
+                <w:rFonts w:ascii="Times New Roman" w:hAnsi="Times New Roman" w:cs="Times New Roman"/>
+              </w:rPr>
+            </w:pPr>
+            <w:r>
+              <w:rPr>
+                <w:rFonts w:ascii="Times New Roman" w:hAnsi="Times New Roman" w:cs="Times New Roman"/>
+              </w:rPr>
+              <w:t>empty () const bool</w:t>
+            </w:r>
+          </w:p>
+          <w:p>
+            <w:pPr>
+              <w:pStyle w:val="ListParagraph"/>
+              <w:numPr>
+                <w:ilvl w:val="0"/>
+                <w:numId w:val="4"/>
+              </w:numPr>
+              <w:rPr>
+                <w:rFonts w:ascii="Times New Roman" w:hAnsi="Times New Roman" w:cs="Times New Roman"/>
+              </w:rPr>
+            </w:pPr>
+            <w:r>
+              <w:rPr>
+                <w:rFonts w:ascii="Times New Roman" w:hAnsi="Times New Roman" w:cs="Times New Roman"/>
+              </w:rPr>
+              <w:t>peek() const T</w:t>
+            </w:r>
+          </w:p>
+          <w:p>
+            <w:pPr>
+              <w:pStyle w:val="ListParagraph"/>
+              <w:numPr>
+                <w:ilvl w:val="0"/>
+                <w:numId w:val="4"/>
+              </w:numPr>
+              <w:rPr>
+                <w:rFonts w:ascii="Times New Roman" w:hAnsi="Times New Roman" w:cs="Times New Roman"/>
+              </w:rPr>
+            </w:pPr>
+            <w:r>
+              <w:rPr>
+                <w:rFonts w:ascii="Times New Roman" w:hAnsi="Times New Roman" w:cs="Times New Roman"/>
+              </w:rPr>
+              <w:t>push (T value) void</w:t>
+            </w:r>
+          </w:p>
+          <w:p>
+            <w:pPr>
+              <w:pStyle w:val="ListParagraph"/>
+              <w:numPr>
+                <w:ilvl w:val="0"/>
+                <w:numId w:val="4"/>
+              </w:numPr>
+              <w:rPr>
+                <w:rFonts w:ascii="Times New Roman" w:hAnsi="Times New Roman" w:cs="Times New Roman"/>
+              </w:rPr>
+            </w:pPr>
+            <w:r>
+              <w:rPr>
+                <w:rFonts w:ascii="Times New Roman" w:hAnsi="Times New Roman" w:cs="Times New Roman"/>
+              </w:rPr>
+              <w:t>pop() T</w:t>
+            </w:r>
+          </w:p>
+          <w:p>
+            <w:pPr>
+              <w:pStyle w:val="ListParagraph"/>
+              <w:numPr>
+                <w:ilvl w:val="0"/>
+                <w:numId w:val="4"/>
+              </w:numPr>
+              <w:rPr>
+                <w:rFonts w:ascii="Times New Roman" w:hAnsi="Times New Roman" w:cs="Times New Roman"/>
+              </w:rPr>
+            </w:pPr>
+            <w:r>
+              <w:rPr>
+                <w:rFonts w:ascii="Times New Roman" w:hAnsi="Times New Roman" w:cs="Times New Roman"/>
+              </w:rPr>
+              <w:t>getSize() const int</w:t>
+            </w:r>
+          </w:p>
+        </w:tc>
+      </w:tr>
+    </w:tbl>
+    <w:p>
+      <w:pPr>
+        <w:widowControl w:val="0"/>
+        <w:tabs>
+          <w:tab w:val="left" w:pos="529"/>
+        </w:tabs>
+        <w:autoSpaceDE w:val="0"/>
+        <w:autoSpaceDN w:val="0"/>
+        <w:adjustRightInd w:val="0"/>
+        <w:rPr>
+          <w:rFonts w:ascii="Menlo Regular" w:hAnsi="Menlo Regular" w:cs="Menlo Regular"/>
+          <w:sz w:val="22"/>
+          <w:szCs w:val="22"/>
+        </w:rPr>
+      </w:pPr>
     </w:p>
     <w:sectPr>
       <w:pgSz w:w="12240" w:h="15840"/>
@@ -389,6 +1186,591 @@
     </w:sectPr>
   </w:body>
 </w:document>
+</file>
+
+<file path=word/numbering.xml><?xml version="1.0" encoding="utf-8"?>
+<w:numbering xmlns:wpc="http://schemas.microsoft.com/office/word/2010/wordprocessingCanvas" xmlns:mo="http://schemas.microsoft.com/office/mac/office/2008/main" xmlns:mc="http://schemas.openxmlformats.org/markup-compatibility/2006" xmlns:mv="urn:schemas-microsoft-com:mac:vml" xmlns:o="urn:schemas-microsoft-com:office:office" xmlns:r="http://schemas.openxmlformats.org/officeDocument/2006/relationships" xmlns:m="http://schemas.openxmlformats.org/officeDocument/2006/math" xmlns:v="urn:schemas-microsoft-com:vml" xmlns:wp14="http://schemas.microsoft.com/office/word/2010/wordprocessingDrawing" xmlns:wp="http://schemas.openxmlformats.org/drawingml/2006/wordprocessingDrawing" xmlns:w10="urn:schemas-microsoft-com:office:word" xmlns:w="http://schemas.openxmlformats.org/wordprocessingml/2006/main" xmlns:w14="http://schemas.microsoft.com/office/word/2010/wordml" xmlns:wpg="http://schemas.microsoft.com/office/word/2010/wordprocessingGroup" xmlns:wpi="http://schemas.microsoft.com/office/word/2010/wordprocessingInk" xmlns:wne="http://schemas.microsoft.com/office/word/2006/wordml" xmlns:wps="http://schemas.microsoft.com/office/word/2010/wordprocessingShape" mc:Ignorable="w14 wp14">
+  <w:abstractNum w:abstractNumId="0">
+    <w:nsid w:val="03B013A5"/>
+    <w:multiLevelType w:val="hybridMultilevel"/>
+    <w:tmpl w:val="C85AB6AE"/>
+    <w:lvl w:ilvl="0" w:tplc="91CCD03C">
+      <w:start w:val="1"/>
+      <w:numFmt w:val="bullet"/>
+      <w:lvlText w:val=""/>
+      <w:lvlJc w:val="left"/>
+      <w:pPr>
+        <w:ind w:left="720" w:hanging="360"/>
+      </w:pPr>
+      <w:rPr>
+        <w:rFonts w:ascii="Symbol" w:hAnsi="Symbol" w:hint="default"/>
+      </w:rPr>
+    </w:lvl>
+    <w:lvl w:ilvl="1" w:tplc="04090003" w:tentative="1">
+      <w:start w:val="1"/>
+      <w:numFmt w:val="bullet"/>
+      <w:lvlText w:val="o"/>
+      <w:lvlJc w:val="left"/>
+      <w:pPr>
+        <w:ind w:left="1440" w:hanging="360"/>
+      </w:pPr>
+      <w:rPr>
+        <w:rFonts w:ascii="Courier New" w:hAnsi="Courier New" w:hint="default"/>
+      </w:rPr>
+    </w:lvl>
+    <w:lvl w:ilvl="2" w:tplc="04090005" w:tentative="1">
+      <w:start w:val="1"/>
+      <w:numFmt w:val="bullet"/>
+      <w:lvlText w:val=""/>
+      <w:lvlJc w:val="left"/>
+      <w:pPr>
+        <w:ind w:left="2160" w:hanging="360"/>
+      </w:pPr>
+      <w:rPr>
+        <w:rFonts w:ascii="Wingdings" w:hAnsi="Wingdings" w:hint="default"/>
+      </w:rPr>
+    </w:lvl>
+    <w:lvl w:ilvl="3" w:tplc="04090001" w:tentative="1">
+      <w:start w:val="1"/>
+      <w:numFmt w:val="bullet"/>
+      <w:lvlText w:val=""/>
+      <w:lvlJc w:val="left"/>
+      <w:pPr>
+        <w:ind w:left="2880" w:hanging="360"/>
+      </w:pPr>
+      <w:rPr>
+        <w:rFonts w:ascii="Symbol" w:hAnsi="Symbol" w:hint="default"/>
+      </w:rPr>
+    </w:lvl>
+    <w:lvl w:ilvl="4" w:tplc="04090003" w:tentative="1">
+      <w:start w:val="1"/>
+      <w:numFmt w:val="bullet"/>
+      <w:lvlText w:val="o"/>
+      <w:lvlJc w:val="left"/>
+      <w:pPr>
+        <w:ind w:left="3600" w:hanging="360"/>
+      </w:pPr>
+      <w:rPr>
+        <w:rFonts w:ascii="Courier New" w:hAnsi="Courier New" w:hint="default"/>
+      </w:rPr>
+    </w:lvl>
+    <w:lvl w:ilvl="5" w:tplc="04090005" w:tentative="1">
+      <w:start w:val="1"/>
+      <w:numFmt w:val="bullet"/>
+      <w:lvlText w:val=""/>
+      <w:lvlJc w:val="left"/>
+      <w:pPr>
+        <w:ind w:left="4320" w:hanging="360"/>
+      </w:pPr>
+      <w:rPr>
+        <w:rFonts w:ascii="Wingdings" w:hAnsi="Wingdings" w:hint="default"/>
+      </w:rPr>
+    </w:lvl>
+    <w:lvl w:ilvl="6" w:tplc="04090001" w:tentative="1">
+      <w:start w:val="1"/>
+      <w:numFmt w:val="bullet"/>
+      <w:lvlText w:val=""/>
+      <w:lvlJc w:val="left"/>
+      <w:pPr>
+        <w:ind w:left="5040" w:hanging="360"/>
+      </w:pPr>
+      <w:rPr>
+        <w:rFonts w:ascii="Symbol" w:hAnsi="Symbol" w:hint="default"/>
+      </w:rPr>
+    </w:lvl>
+    <w:lvl w:ilvl="7" w:tplc="04090003" w:tentative="1">
+      <w:start w:val="1"/>
+      <w:numFmt w:val="bullet"/>
+      <w:lvlText w:val="o"/>
+      <w:lvlJc w:val="left"/>
+      <w:pPr>
+        <w:ind w:left="5760" w:hanging="360"/>
+      </w:pPr>
+      <w:rPr>
+        <w:rFonts w:ascii="Courier New" w:hAnsi="Courier New" w:hint="default"/>
+      </w:rPr>
+    </w:lvl>
+    <w:lvl w:ilvl="8" w:tplc="04090005" w:tentative="1">
+      <w:start w:val="1"/>
+      <w:numFmt w:val="bullet"/>
+      <w:lvlText w:val=""/>
+      <w:lvlJc w:val="left"/>
+      <w:pPr>
+        <w:ind w:left="6480" w:hanging="360"/>
+      </w:pPr>
+      <w:rPr>
+        <w:rFonts w:ascii="Wingdings" w:hAnsi="Wingdings" w:hint="default"/>
+      </w:rPr>
+    </w:lvl>
+  </w:abstractNum>
+  <w:abstractNum w:abstractNumId="1">
+    <w:nsid w:val="0F0A3487"/>
+    <w:multiLevelType w:val="hybridMultilevel"/>
+    <w:tmpl w:val="D9ECF124"/>
+    <w:lvl w:ilvl="0" w:tplc="91CCD03C">
+      <w:start w:val="1"/>
+      <w:numFmt w:val="bullet"/>
+      <w:lvlText w:val=""/>
+      <w:lvlJc w:val="left"/>
+      <w:pPr>
+        <w:ind w:left="720" w:hanging="360"/>
+      </w:pPr>
+      <w:rPr>
+        <w:rFonts w:ascii="Symbol" w:hAnsi="Symbol" w:hint="default"/>
+      </w:rPr>
+    </w:lvl>
+    <w:lvl w:ilvl="1" w:tplc="04090003" w:tentative="1">
+      <w:start w:val="1"/>
+      <w:numFmt w:val="bullet"/>
+      <w:lvlText w:val="o"/>
+      <w:lvlJc w:val="left"/>
+      <w:pPr>
+        <w:ind w:left="1440" w:hanging="360"/>
+      </w:pPr>
+      <w:rPr>
+        <w:rFonts w:ascii="Courier New" w:hAnsi="Courier New" w:hint="default"/>
+      </w:rPr>
+    </w:lvl>
+    <w:lvl w:ilvl="2" w:tplc="04090005" w:tentative="1">
+      <w:start w:val="1"/>
+      <w:numFmt w:val="bullet"/>
+      <w:lvlText w:val=""/>
+      <w:lvlJc w:val="left"/>
+      <w:pPr>
+        <w:ind w:left="2160" w:hanging="360"/>
+      </w:pPr>
+      <w:rPr>
+        <w:rFonts w:ascii="Wingdings" w:hAnsi="Wingdings" w:hint="default"/>
+      </w:rPr>
+    </w:lvl>
+    <w:lvl w:ilvl="3" w:tplc="04090001" w:tentative="1">
+      <w:start w:val="1"/>
+      <w:numFmt w:val="bullet"/>
+      <w:lvlText w:val=""/>
+      <w:lvlJc w:val="left"/>
+      <w:pPr>
+        <w:ind w:left="2880" w:hanging="360"/>
+      </w:pPr>
+      <w:rPr>
+        <w:rFonts w:ascii="Symbol" w:hAnsi="Symbol" w:hint="default"/>
+      </w:rPr>
+    </w:lvl>
+    <w:lvl w:ilvl="4" w:tplc="04090003" w:tentative="1">
+      <w:start w:val="1"/>
+      <w:numFmt w:val="bullet"/>
+      <w:lvlText w:val="o"/>
+      <w:lvlJc w:val="left"/>
+      <w:pPr>
+        <w:ind w:left="3600" w:hanging="360"/>
+      </w:pPr>
+      <w:rPr>
+        <w:rFonts w:ascii="Courier New" w:hAnsi="Courier New" w:hint="default"/>
+      </w:rPr>
+    </w:lvl>
+    <w:lvl w:ilvl="5" w:tplc="04090005" w:tentative="1">
+      <w:start w:val="1"/>
+      <w:numFmt w:val="bullet"/>
+      <w:lvlText w:val=""/>
+      <w:lvlJc w:val="left"/>
+      <w:pPr>
+        <w:ind w:left="4320" w:hanging="360"/>
+      </w:pPr>
+      <w:rPr>
+        <w:rFonts w:ascii="Wingdings" w:hAnsi="Wingdings" w:hint="default"/>
+      </w:rPr>
+    </w:lvl>
+    <w:lvl w:ilvl="6" w:tplc="04090001" w:tentative="1">
+      <w:start w:val="1"/>
+      <w:numFmt w:val="bullet"/>
+      <w:lvlText w:val=""/>
+      <w:lvlJc w:val="left"/>
+      <w:pPr>
+        <w:ind w:left="5040" w:hanging="360"/>
+      </w:pPr>
+      <w:rPr>
+        <w:rFonts w:ascii="Symbol" w:hAnsi="Symbol" w:hint="default"/>
+      </w:rPr>
+    </w:lvl>
+    <w:lvl w:ilvl="7" w:tplc="04090003" w:tentative="1">
+      <w:start w:val="1"/>
+      <w:numFmt w:val="bullet"/>
+      <w:lvlText w:val="o"/>
+      <w:lvlJc w:val="left"/>
+      <w:pPr>
+        <w:ind w:left="5760" w:hanging="360"/>
+      </w:pPr>
+      <w:rPr>
+        <w:rFonts w:ascii="Courier New" w:hAnsi="Courier New" w:hint="default"/>
+      </w:rPr>
+    </w:lvl>
+    <w:lvl w:ilvl="8" w:tplc="04090005" w:tentative="1">
+      <w:start w:val="1"/>
+      <w:numFmt w:val="bullet"/>
+      <w:lvlText w:val=""/>
+      <w:lvlJc w:val="left"/>
+      <w:pPr>
+        <w:ind w:left="6480" w:hanging="360"/>
+      </w:pPr>
+      <w:rPr>
+        <w:rFonts w:ascii="Wingdings" w:hAnsi="Wingdings" w:hint="default"/>
+      </w:rPr>
+    </w:lvl>
+  </w:abstractNum>
+  <w:abstractNum w:abstractNumId="2">
+    <w:nsid w:val="10C21DF8"/>
+    <w:multiLevelType w:val="hybridMultilevel"/>
+    <w:tmpl w:val="ACC22866"/>
+    <w:lvl w:ilvl="0" w:tplc="9E38665A">
+      <w:start w:val="19"/>
+      <w:numFmt w:val="bullet"/>
+      <w:lvlText w:val="-"/>
+      <w:lvlJc w:val="left"/>
+      <w:pPr>
+        <w:ind w:left="720" w:hanging="360"/>
+      </w:pPr>
+      <w:rPr>
+        <w:rFonts w:ascii="Times New Roman" w:eastAsiaTheme="minorEastAsia" w:hAnsi="Times New Roman" w:cs="Times New Roman" w:hint="default"/>
+      </w:rPr>
+    </w:lvl>
+    <w:lvl w:ilvl="1" w:tplc="04090003" w:tentative="1">
+      <w:start w:val="1"/>
+      <w:numFmt w:val="bullet"/>
+      <w:lvlText w:val="o"/>
+      <w:lvlJc w:val="left"/>
+      <w:pPr>
+        <w:ind w:left="1440" w:hanging="360"/>
+      </w:pPr>
+      <w:rPr>
+        <w:rFonts w:ascii="Courier New" w:hAnsi="Courier New" w:hint="default"/>
+      </w:rPr>
+    </w:lvl>
+    <w:lvl w:ilvl="2" w:tplc="04090005" w:tentative="1">
+      <w:start w:val="1"/>
+      <w:numFmt w:val="bullet"/>
+      <w:lvlText w:val=""/>
+      <w:lvlJc w:val="left"/>
+      <w:pPr>
+        <w:ind w:left="2160" w:hanging="360"/>
+      </w:pPr>
+      <w:rPr>
+        <w:rFonts w:ascii="Wingdings" w:hAnsi="Wingdings" w:hint="default"/>
+      </w:rPr>
+    </w:lvl>
+    <w:lvl w:ilvl="3" w:tplc="04090001" w:tentative="1">
+      <w:start w:val="1"/>
+      <w:numFmt w:val="bullet"/>
+      <w:lvlText w:val=""/>
+      <w:lvlJc w:val="left"/>
+      <w:pPr>
+        <w:ind w:left="2880" w:hanging="360"/>
+      </w:pPr>
+      <w:rPr>
+        <w:rFonts w:ascii="Symbol" w:hAnsi="Symbol" w:hint="default"/>
+      </w:rPr>
+    </w:lvl>
+    <w:lvl w:ilvl="4" w:tplc="04090003" w:tentative="1">
+      <w:start w:val="1"/>
+      <w:numFmt w:val="bullet"/>
+      <w:lvlText w:val="o"/>
+      <w:lvlJc w:val="left"/>
+      <w:pPr>
+        <w:ind w:left="3600" w:hanging="360"/>
+      </w:pPr>
+      <w:rPr>
+        <w:rFonts w:ascii="Courier New" w:hAnsi="Courier New" w:hint="default"/>
+      </w:rPr>
+    </w:lvl>
+    <w:lvl w:ilvl="5" w:tplc="04090005" w:tentative="1">
+      <w:start w:val="1"/>
+      <w:numFmt w:val="bullet"/>
+      <w:lvlText w:val=""/>
+      <w:lvlJc w:val="left"/>
+      <w:pPr>
+        <w:ind w:left="4320" w:hanging="360"/>
+      </w:pPr>
+      <w:rPr>
+        <w:rFonts w:ascii="Wingdings" w:hAnsi="Wingdings" w:hint="default"/>
+      </w:rPr>
+    </w:lvl>
+    <w:lvl w:ilvl="6" w:tplc="04090001" w:tentative="1">
+      <w:start w:val="1"/>
+      <w:numFmt w:val="bullet"/>
+      <w:lvlText w:val=""/>
+      <w:lvlJc w:val="left"/>
+      <w:pPr>
+        <w:ind w:left="5040" w:hanging="360"/>
+      </w:pPr>
+      <w:rPr>
+        <w:rFonts w:ascii="Symbol" w:hAnsi="Symbol" w:hint="default"/>
+      </w:rPr>
+    </w:lvl>
+    <w:lvl w:ilvl="7" w:tplc="04090003" w:tentative="1">
+      <w:start w:val="1"/>
+      <w:numFmt w:val="bullet"/>
+      <w:lvlText w:val="o"/>
+      <w:lvlJc w:val="left"/>
+      <w:pPr>
+        <w:ind w:left="5760" w:hanging="360"/>
+      </w:pPr>
+      <w:rPr>
+        <w:rFonts w:ascii="Courier New" w:hAnsi="Courier New" w:hint="default"/>
+      </w:rPr>
+    </w:lvl>
+    <w:lvl w:ilvl="8" w:tplc="04090005" w:tentative="1">
+      <w:start w:val="1"/>
+      <w:numFmt w:val="bullet"/>
+      <w:lvlText w:val=""/>
+      <w:lvlJc w:val="left"/>
+      <w:pPr>
+        <w:ind w:left="6480" w:hanging="360"/>
+      </w:pPr>
+      <w:rPr>
+        <w:rFonts w:ascii="Wingdings" w:hAnsi="Wingdings" w:hint="default"/>
+      </w:rPr>
+    </w:lvl>
+  </w:abstractNum>
+  <w:abstractNum w:abstractNumId="3">
+    <w:nsid w:val="55880C64"/>
+    <w:multiLevelType w:val="hybridMultilevel"/>
+    <w:tmpl w:val="0116F702"/>
+    <w:lvl w:ilvl="0" w:tplc="91CCD03C">
+      <w:start w:val="1"/>
+      <w:numFmt w:val="bullet"/>
+      <w:lvlText w:val=""/>
+      <w:lvlJc w:val="left"/>
+      <w:pPr>
+        <w:ind w:left="720" w:hanging="360"/>
+      </w:pPr>
+      <w:rPr>
+        <w:rFonts w:ascii="Symbol" w:hAnsi="Symbol" w:hint="default"/>
+      </w:rPr>
+    </w:lvl>
+    <w:lvl w:ilvl="1" w:tplc="04090003" w:tentative="1">
+      <w:start w:val="1"/>
+      <w:numFmt w:val="bullet"/>
+      <w:lvlText w:val="o"/>
+      <w:lvlJc w:val="left"/>
+      <w:pPr>
+        <w:ind w:left="1440" w:hanging="360"/>
+      </w:pPr>
+      <w:rPr>
+        <w:rFonts w:ascii="Courier New" w:hAnsi="Courier New" w:hint="default"/>
+      </w:rPr>
+    </w:lvl>
+    <w:lvl w:ilvl="2" w:tplc="04090005" w:tentative="1">
+      <w:start w:val="1"/>
+      <w:numFmt w:val="bullet"/>
+      <w:lvlText w:val=""/>
+      <w:lvlJc w:val="left"/>
+      <w:pPr>
+        <w:ind w:left="2160" w:hanging="360"/>
+      </w:pPr>
+      <w:rPr>
+        <w:rFonts w:ascii="Wingdings" w:hAnsi="Wingdings" w:hint="default"/>
+      </w:rPr>
+    </w:lvl>
+    <w:lvl w:ilvl="3" w:tplc="04090001" w:tentative="1">
+      <w:start w:val="1"/>
+      <w:numFmt w:val="bullet"/>
+      <w:lvlText w:val=""/>
+      <w:lvlJc w:val="left"/>
+      <w:pPr>
+        <w:ind w:left="2880" w:hanging="360"/>
+      </w:pPr>
+      <w:rPr>
+        <w:rFonts w:ascii="Symbol" w:hAnsi="Symbol" w:hint="default"/>
+      </w:rPr>
+    </w:lvl>
+    <w:lvl w:ilvl="4" w:tplc="04090003" w:tentative="1">
+      <w:start w:val="1"/>
+      <w:numFmt w:val="bullet"/>
+      <w:lvlText w:val="o"/>
+      <w:lvlJc w:val="left"/>
+      <w:pPr>
+        <w:ind w:left="3600" w:hanging="360"/>
+      </w:pPr>
+      <w:rPr>
+        <w:rFonts w:ascii="Courier New" w:hAnsi="Courier New" w:hint="default"/>
+      </w:rPr>
+    </w:lvl>
+    <w:lvl w:ilvl="5" w:tplc="04090005" w:tentative="1">
+      <w:start w:val="1"/>
+      <w:numFmt w:val="bullet"/>
+      <w:lvlText w:val=""/>
+      <w:lvlJc w:val="left"/>
+      <w:pPr>
+        <w:ind w:left="4320" w:hanging="360"/>
+      </w:pPr>
+      <w:rPr>
+        <w:rFonts w:ascii="Wingdings" w:hAnsi="Wingdings" w:hint="default"/>
+      </w:rPr>
+    </w:lvl>
+    <w:lvl w:ilvl="6" w:tplc="04090001" w:tentative="1">
+      <w:start w:val="1"/>
+      <w:numFmt w:val="bullet"/>
+      <w:lvlText w:val=""/>
+      <w:lvlJc w:val="left"/>
+      <w:pPr>
+        <w:ind w:left="5040" w:hanging="360"/>
+      </w:pPr>
+      <w:rPr>
+        <w:rFonts w:ascii="Symbol" w:hAnsi="Symbol" w:hint="default"/>
+      </w:rPr>
+    </w:lvl>
+    <w:lvl w:ilvl="7" w:tplc="04090003" w:tentative="1">
+      <w:start w:val="1"/>
+      <w:numFmt w:val="bullet"/>
+      <w:lvlText w:val="o"/>
+      <w:lvlJc w:val="left"/>
+      <w:pPr>
+        <w:ind w:left="5760" w:hanging="360"/>
+      </w:pPr>
+      <w:rPr>
+        <w:rFonts w:ascii="Courier New" w:hAnsi="Courier New" w:hint="default"/>
+      </w:rPr>
+    </w:lvl>
+    <w:lvl w:ilvl="8" w:tplc="04090005" w:tentative="1">
+      <w:start w:val="1"/>
+      <w:numFmt w:val="bullet"/>
+      <w:lvlText w:val=""/>
+      <w:lvlJc w:val="left"/>
+      <w:pPr>
+        <w:ind w:left="6480" w:hanging="360"/>
+      </w:pPr>
+      <w:rPr>
+        <w:rFonts w:ascii="Wingdings" w:hAnsi="Wingdings" w:hint="default"/>
+      </w:rPr>
+    </w:lvl>
+  </w:abstractNum>
+  <w:abstractNum w:abstractNumId="4">
+    <w:nsid w:val="595D7DA5"/>
+    <w:multiLevelType w:val="hybridMultilevel"/>
+    <w:tmpl w:val="0AA2687E"/>
+    <w:lvl w:ilvl="0" w:tplc="91CCD03C">
+      <w:start w:val="1"/>
+      <w:numFmt w:val="bullet"/>
+      <w:lvlText w:val=""/>
+      <w:lvlJc w:val="left"/>
+      <w:pPr>
+        <w:ind w:left="720" w:hanging="360"/>
+      </w:pPr>
+      <w:rPr>
+        <w:rFonts w:ascii="Symbol" w:hAnsi="Symbol" w:hint="default"/>
+      </w:rPr>
+    </w:lvl>
+    <w:lvl w:ilvl="1" w:tplc="04090003" w:tentative="1">
+      <w:start w:val="1"/>
+      <w:numFmt w:val="bullet"/>
+      <w:lvlText w:val="o"/>
+      <w:lvlJc w:val="left"/>
+      <w:pPr>
+        <w:ind w:left="1440" w:hanging="360"/>
+      </w:pPr>
+      <w:rPr>
+        <w:rFonts w:ascii="Courier New" w:hAnsi="Courier New" w:hint="default"/>
+      </w:rPr>
+    </w:lvl>
+    <w:lvl w:ilvl="2" w:tplc="04090005" w:tentative="1">
+      <w:start w:val="1"/>
+      <w:numFmt w:val="bullet"/>
+      <w:lvlText w:val=""/>
+      <w:lvlJc w:val="left"/>
+      <w:pPr>
+        <w:ind w:left="2160" w:hanging="360"/>
+      </w:pPr>
+      <w:rPr>
+        <w:rFonts w:ascii="Wingdings" w:hAnsi="Wingdings" w:hint="default"/>
+      </w:rPr>
+    </w:lvl>
+    <w:lvl w:ilvl="3" w:tplc="04090001" w:tentative="1">
+      <w:start w:val="1"/>
+      <w:numFmt w:val="bullet"/>
+      <w:lvlText w:val=""/>
+      <w:lvlJc w:val="left"/>
+      <w:pPr>
+        <w:ind w:left="2880" w:hanging="360"/>
+      </w:pPr>
+      <w:rPr>
+        <w:rFonts w:ascii="Symbol" w:hAnsi="Symbol" w:hint="default"/>
+      </w:rPr>
+    </w:lvl>
+    <w:lvl w:ilvl="4" w:tplc="04090003" w:tentative="1">
+      <w:start w:val="1"/>
+      <w:numFmt w:val="bullet"/>
+      <w:lvlText w:val="o"/>
+      <w:lvlJc w:val="left"/>
+      <w:pPr>
+        <w:ind w:left="3600" w:hanging="360"/>
+      </w:pPr>
+      <w:rPr>
+        <w:rFonts w:ascii="Courier New" w:hAnsi="Courier New" w:hint="default"/>
+      </w:rPr>
+    </w:lvl>
+    <w:lvl w:ilvl="5" w:tplc="04090005" w:tentative="1">
+      <w:start w:val="1"/>
+      <w:numFmt w:val="bullet"/>
+      <w:lvlText w:val=""/>
+      <w:lvlJc w:val="left"/>
+      <w:pPr>
+        <w:ind w:left="4320" w:hanging="360"/>
+      </w:pPr>
+      <w:rPr>
+        <w:rFonts w:ascii="Wingdings" w:hAnsi="Wingdings" w:hint="default"/>
+      </w:rPr>
+    </w:lvl>
+    <w:lvl w:ilvl="6" w:tplc="04090001" w:tentative="1">
+      <w:start w:val="1"/>
+      <w:numFmt w:val="bullet"/>
+      <w:lvlText w:val=""/>
+      <w:lvlJc w:val="left"/>
+      <w:pPr>
+        <w:ind w:left="5040" w:hanging="360"/>
+      </w:pPr>
+      <w:rPr>
+        <w:rFonts w:ascii="Symbol" w:hAnsi="Symbol" w:hint="default"/>
+      </w:rPr>
+    </w:lvl>
+    <w:lvl w:ilvl="7" w:tplc="04090003" w:tentative="1">
+      <w:start w:val="1"/>
+      <w:numFmt w:val="bullet"/>
+      <w:lvlText w:val="o"/>
+      <w:lvlJc w:val="left"/>
+      <w:pPr>
+        <w:ind w:left="5760" w:hanging="360"/>
+      </w:pPr>
+      <w:rPr>
+        <w:rFonts w:ascii="Courier New" w:hAnsi="Courier New" w:hint="default"/>
+      </w:rPr>
+    </w:lvl>
+    <w:lvl w:ilvl="8" w:tplc="04090005" w:tentative="1">
+      <w:start w:val="1"/>
+      <w:numFmt w:val="bullet"/>
+      <w:lvlText w:val=""/>
+      <w:lvlJc w:val="left"/>
+      <w:pPr>
+        <w:ind w:left="6480" w:hanging="360"/>
+      </w:pPr>
+      <w:rPr>
+        <w:rFonts w:ascii="Wingdings" w:hAnsi="Wingdings" w:hint="default"/>
+      </w:rPr>
+    </w:lvl>
+  </w:abstractNum>
+  <w:num w:numId="1">
+    <w:abstractNumId w:val="2"/>
+  </w:num>
+  <w:num w:numId="2">
+    <w:abstractNumId w:val="1"/>
+  </w:num>
+  <w:num w:numId="3">
+    <w:abstractNumId w:val="4"/>
+  </w:num>
+  <w:num w:numId="4">
+    <w:abstractNumId w:val="0"/>
+  </w:num>
+  <w:num w:numId="5">
+    <w:abstractNumId w:val="3"/>
+  </w:num>
+</w:numbering>
 </file>
 
 <file path=word/styles.xml><?xml version="1.0" encoding="utf-8"?>
@@ -601,6 +1983,40 @@
       <w:szCs w:val="18"/>
     </w:rPr>
   </w:style>
+  <w:style w:type="table" w:styleId="TableGrid">
+    <w:name w:val="Table Grid"/>
+    <w:basedOn w:val="TableNormal"/>
+    <w:uiPriority w:val="59"/>
+    <w:rsid w:val="004D7274"/>
+    <w:tblPr>
+      <w:tblInd w:w="0" w:type="dxa"/>
+      <w:tblBorders>
+        <w:top w:val="single" w:sz="4" w:space="0" w:color="auto"/>
+        <w:left w:val="single" w:sz="4" w:space="0" w:color="auto"/>
+        <w:bottom w:val="single" w:sz="4" w:space="0" w:color="auto"/>
+        <w:right w:val="single" w:sz="4" w:space="0" w:color="auto"/>
+        <w:insideH w:val="single" w:sz="4" w:space="0" w:color="auto"/>
+        <w:insideV w:val="single" w:sz="4" w:space="0" w:color="auto"/>
+      </w:tblBorders>
+      <w:tblCellMar>
+        <w:top w:w="0" w:type="dxa"/>
+        <w:left w:w="108" w:type="dxa"/>
+        <w:bottom w:w="0" w:type="dxa"/>
+        <w:right w:w="108" w:type="dxa"/>
+      </w:tblCellMar>
+    </w:tblPr>
+  </w:style>
+  <w:style w:type="paragraph" w:styleId="ListParagraph">
+    <w:name w:val="List Paragraph"/>
+    <w:basedOn w:val="Normal"/>
+    <w:uiPriority w:val="34"/>
+    <w:qFormat/>
+    <w:rsid w:val="004D7274"/>
+    <w:pPr>
+      <w:ind w:left="720"/>
+      <w:contextualSpacing/>
+    </w:pPr>
+  </w:style>
 </w:styles>
 </file>
 
@@ -813,6 +2229,40 @@
       <w:sz w:val="18"/>
       <w:szCs w:val="18"/>
     </w:rPr>
+  </w:style>
+  <w:style w:type="table" w:styleId="TableGrid">
+    <w:name w:val="Table Grid"/>
+    <w:basedOn w:val="TableNormal"/>
+    <w:uiPriority w:val="59"/>
+    <w:rsid w:val="004D7274"/>
+    <w:tblPr>
+      <w:tblInd w:w="0" w:type="dxa"/>
+      <w:tblBorders>
+        <w:top w:val="single" w:sz="4" w:space="0" w:color="auto"/>
+        <w:left w:val="single" w:sz="4" w:space="0" w:color="auto"/>
+        <w:bottom w:val="single" w:sz="4" w:space="0" w:color="auto"/>
+        <w:right w:val="single" w:sz="4" w:space="0" w:color="auto"/>
+        <w:insideH w:val="single" w:sz="4" w:space="0" w:color="auto"/>
+        <w:insideV w:val="single" w:sz="4" w:space="0" w:color="auto"/>
+      </w:tblBorders>
+      <w:tblCellMar>
+        <w:top w:w="0" w:type="dxa"/>
+        <w:left w:w="108" w:type="dxa"/>
+        <w:bottom w:w="0" w:type="dxa"/>
+        <w:right w:w="108" w:type="dxa"/>
+      </w:tblCellMar>
+    </w:tblPr>
+  </w:style>
+  <w:style w:type="paragraph" w:styleId="ListParagraph">
+    <w:name w:val="List Paragraph"/>
+    <w:basedOn w:val="Normal"/>
+    <w:uiPriority w:val="34"/>
+    <w:qFormat/>
+    <w:rsid w:val="004D7274"/>
+    <w:pPr>
+      <w:ind w:left="720"/>
+      <w:contextualSpacing/>
+    </w:pPr>
   </w:style>
 </w:styles>
 </file>

</xml_diff>